<commit_message>
Change-Id: I340ee15b020e3655fa573e58395932a5f90e3e5f Signed-off-by: love <love@0.0.7.221>
</commit_message>
<xml_diff>
--- a/任之堂中藥講記/任之堂中藥講記.docx
+++ b/任之堂中藥講記/任之堂中藥講記.docx
@@ -16965,31 +16965,7 @@
           <w:sz w:val="36"/>
           <w:szCs w:val="36"/>
         </w:rPr>
-        <w:t>龍骨、牡蠣收虛火</w:t>
-      </w:r>
-      <w:r>
-        <w:rPr>
-          <w:rFonts w:hint="default"/>
-          <w:sz w:val="36"/>
-          <w:szCs w:val="36"/>
-        </w:rPr>
-        <w:t>，使心浮氣躁能夠安定下來，附子暖下焦腎陽，腰腿怕冷能夠緩解。</w:t>
-      </w:r>
-      <w:r>
-        <w:rPr>
-          <w:rFonts w:hint="default"/>
-          <w:sz w:val="36"/>
-          <w:szCs w:val="36"/>
-        </w:rPr>
-        <w:t>杜仲、桑寄生、川續斷</w:t>
-      </w:r>
-      <w:r>
-        <w:rPr>
-          <w:rFonts w:hint="default"/>
-          <w:sz w:val="36"/>
-          <w:szCs w:val="36"/>
-        </w:rPr>
-        <w:t>平補腰腎，把過度盜用的腎精補回來。這六味藥稱爲藏精六藥，治療絕大部分腰痛或者下元虧虛的病人。</w:t>
+        <w:t>龍骨、牡蠣收虛火，使心浮氣躁能夠安定下來，附子暖下焦腎陽，腰腿怕冷能夠緩解。杜仲、桑寄生、川續斷平補腰腎，把過度盜用的腎精補回來。這六味藥稱爲藏精六藥，治療絕大部分腰痛或者下元虧虛的病人。</w:t>
       </w:r>
     </w:p>
     <w:p>
@@ -17058,15 +17034,7 @@
           <w:sz w:val="36"/>
           <w:szCs w:val="36"/>
         </w:rPr>
-        <w:t>治法：黃連溫膽湯，</w:t>
-      </w:r>
-      <w:r>
-        <w:rPr>
-          <w:rFonts w:hint="default"/>
-          <w:sz w:val="36"/>
-          <w:szCs w:val="36"/>
-        </w:rPr>
-        <w:t>藏精六藥</w:t>
+        <w:t>治法：黃連溫膽湯，藏精六藥</w:t>
       </w:r>
     </w:p>
     <w:p>
@@ -17120,7 +17088,14 @@
           <w:sz w:val="36"/>
           <w:szCs w:val="36"/>
         </w:rPr>
-        <w:t>138-138</w:t>
+        <w:t>138-1</w:t>
+      </w:r>
+      <w:r>
+        <w:rPr>
+          <w:sz w:val="36"/>
+          <w:szCs w:val="36"/>
+        </w:rPr>
+        <w:t>40</w:t>
       </w:r>
     </w:p>
     <w:p>
@@ -17196,14 +17171,7 @@
           <w:sz w:val="36"/>
           <w:szCs w:val="36"/>
         </w:rPr>
-        <w:t>遺精三藥：白朮、炒薏苡仁、欠實</w:t>
-      </w:r>
-      <w:r>
-        <w:rPr>
-          <w:sz w:val="36"/>
-          <w:szCs w:val="36"/>
-        </w:rPr>
-        <w:t>。</w:t>
+        <w:t>遺精三藥：白朮、炒薏苡仁、欠實。</w:t>
       </w:r>
     </w:p>
     <w:p>
@@ -17219,41 +17187,181 @@
           <w:szCs w:val="36"/>
         </w:rPr>
         <w:t>分析：白朮補脾，從根源上治溼，炒薏苡仁利溼，芡實守固下焦精氣。一補、一利、一收。</w:t>
+      </w:r>
+    </w:p>
+    <w:p>
+      <w:pPr>
+        <w:rPr>
+          <w:sz w:val="36"/>
+          <w:szCs w:val="36"/>
+        </w:rPr>
+      </w:pPr>
+    </w:p>
+    <w:p>
+      <w:pPr>
+        <w:rPr>
+          <w:sz w:val="36"/>
+          <w:szCs w:val="36"/>
+        </w:rPr>
+      </w:pPr>
+    </w:p>
+    <w:p>
+      <w:pPr>
+        <w:rPr>
+          <w:sz w:val="36"/>
+          <w:szCs w:val="36"/>
+        </w:rPr>
+      </w:pPr>
+    </w:p>
+    <w:p>
+      <w:pPr>
+        <w:rPr>
+          <w:sz w:val="36"/>
+          <w:szCs w:val="36"/>
+        </w:rPr>
+      </w:pPr>
+    </w:p>
+    <w:p>
+      <w:pPr>
+        <w:rPr>
+          <w:sz w:val="36"/>
+          <w:szCs w:val="36"/>
+        </w:rPr>
+      </w:pPr>
+      <w:r>
+        <w:rPr>
+          <w:sz w:val="36"/>
+          <w:szCs w:val="36"/>
+        </w:rPr>
+        <w:t>前列腺增生引起尿频、尿急、尿不尽。</w:t>
+      </w:r>
+    </w:p>
+    <w:p>
+      <w:pPr>
+        <w:rPr>
+          <w:sz w:val="36"/>
+          <w:szCs w:val="36"/>
+        </w:rPr>
+      </w:pPr>
+      <w:r>
+        <w:rPr>
+          <w:sz w:val="36"/>
+          <w:szCs w:val="36"/>
+        </w:rPr>
+        <w:t>前列腺疾病病变部位在下焦，湿性趋下。因脾臟受傷，代謝功能減弱，溼氣不能化爲清氣，所以</w:t>
+      </w:r>
+      <w:r>
+        <w:rPr>
+          <w:sz w:val="36"/>
+          <w:szCs w:val="36"/>
+        </w:rPr>
+        <w:t>前列腺疾病病</w:t>
+      </w:r>
+      <w:r>
+        <w:rPr>
+          <w:sz w:val="36"/>
+          <w:szCs w:val="36"/>
+        </w:rPr>
+        <w:t>人，不僅下焦</w:t>
+      </w:r>
+      <w:r>
+        <w:rPr>
+          <w:sz w:val="36"/>
+          <w:szCs w:val="36"/>
+        </w:rPr>
+        <w:t>尿频、尿急、尿不尽</w:t>
+      </w:r>
+      <w:r>
+        <w:rPr>
+          <w:sz w:val="36"/>
+          <w:szCs w:val="36"/>
+        </w:rPr>
+        <w:t>，還經常伴隨着頭暈，清陽不升的病症。</w:t>
+      </w:r>
+    </w:p>
+    <w:p>
+      <w:pPr>
+        <w:rPr>
+          <w:sz w:val="36"/>
+          <w:szCs w:val="36"/>
+        </w:rPr>
+      </w:pPr>
+      <w:r>
+        <w:rPr>
+          <w:sz w:val="36"/>
+          <w:szCs w:val="36"/>
+        </w:rPr>
+        <w:t>關鍵在於對脾臟的治療，用</w:t>
+      </w:r>
+      <w:r>
+        <w:rPr>
+          <w:sz w:val="36"/>
+          <w:szCs w:val="36"/>
+        </w:rPr>
+        <w:t>前列腺三藥：白朮、冬瓜子、炒薏苡仁</w:t>
+      </w:r>
+      <w:r>
+        <w:rPr>
+          <w:sz w:val="36"/>
+          <w:szCs w:val="36"/>
+        </w:rPr>
+        <w:t>，配合補腎藥使用。</w:t>
+      </w:r>
+    </w:p>
+    <w:p>
+      <w:pPr>
+        <w:rPr>
+          <w:sz w:val="36"/>
+          <w:szCs w:val="36"/>
+        </w:rPr>
+      </w:pPr>
+    </w:p>
+    <w:p>
+      <w:pPr>
+        <w:rPr>
+          <w:sz w:val="36"/>
+          <w:szCs w:val="36"/>
+        </w:rPr>
+      </w:pPr>
+      <w:r>
+        <w:rPr>
+          <w:sz w:val="36"/>
+          <w:szCs w:val="36"/>
+        </w:rPr>
+        <w:t>有個計程車司機，前列腺增生，尿頻、尿急多年，</w:t>
+      </w:r>
+    </w:p>
+    <w:p>
+      <w:pPr>
+        <w:rPr>
+          <w:sz w:val="36"/>
+          <w:szCs w:val="36"/>
+        </w:rPr>
+      </w:pPr>
+      <w:r>
+        <w:rPr>
+          <w:sz w:val="36"/>
+          <w:szCs w:val="36"/>
+        </w:rPr>
+        <w:t>診斷：下焦尺脈鬱滑，思慮過度，中焦鬱住，脾運化不開，水溼注入下焦，陽氣不升。</w:t>
+      </w:r>
+    </w:p>
+    <w:p>
+      <w:pPr>
+        <w:rPr>
+          <w:sz w:val="36"/>
+          <w:szCs w:val="36"/>
+        </w:rPr>
+      </w:pPr>
+      <w:r>
+        <w:rPr>
+          <w:sz w:val="36"/>
+          <w:szCs w:val="36"/>
+        </w:rPr>
+        <w:t>治法：</w:t>
       </w:r>
       <w:bookmarkStart w:id="0" w:name="_GoBack"/>
       <w:bookmarkEnd w:id="0"/>
-    </w:p>
-    <w:p>
-      <w:pPr>
-        <w:rPr>
-          <w:sz w:val="36"/>
-          <w:szCs w:val="36"/>
-        </w:rPr>
-      </w:pPr>
-    </w:p>
-    <w:p>
-      <w:pPr>
-        <w:rPr>
-          <w:sz w:val="36"/>
-          <w:szCs w:val="36"/>
-        </w:rPr>
-      </w:pPr>
-    </w:p>
-    <w:p>
-      <w:pPr>
-        <w:rPr>
-          <w:sz w:val="36"/>
-          <w:szCs w:val="36"/>
-        </w:rPr>
-      </w:pPr>
-    </w:p>
-    <w:p>
-      <w:pPr>
-        <w:rPr>
-          <w:sz w:val="36"/>
-          <w:szCs w:val="36"/>
-        </w:rPr>
-      </w:pPr>
     </w:p>
     <w:p>
       <w:pPr>

</xml_diff>